<commit_message>
proposal (git address added)
</commit_message>
<xml_diff>
--- a/캡스톤디자인_제안서.docx
+++ b/캡스톤디자인_제안서.docx
@@ -144,7 +144,6 @@
     <w:p>
       <w:pPr>
         <w:rPr>
-          <w:rFonts w:hint="eastAsia"/>
           <w:sz w:val="32"/>
           <w:szCs w:val="32"/>
         </w:rPr>
@@ -296,7 +295,6 @@
     <w:p>
       <w:pPr>
         <w:rPr>
-          <w:rFonts w:hint="eastAsia"/>
           <w:sz w:val="32"/>
           <w:szCs w:val="32"/>
         </w:rPr>
@@ -603,9 +601,6 @@
           <w:numId w:val="3"/>
         </w:numPr>
         <w:ind w:leftChars="0"/>
-        <w:rPr>
-          <w:rFonts w:hint="eastAsia"/>
-        </w:rPr>
       </w:pPr>
       <w:r>
         <w:rPr>
@@ -633,11 +628,6 @@
       </w:r>
     </w:p>
     <w:p>
-      <w:pPr>
-        <w:rPr>
-          <w:rFonts w:hint="eastAsia"/>
-        </w:rPr>
-      </w:pPr>
       <w:r>
         <w:t xml:space="preserve"> </w:t>
       </w:r>
@@ -668,9 +658,6 @@
       <w:pPr>
         <w:pStyle w:val="a5"/>
         <w:ind w:leftChars="0" w:left="760"/>
-        <w:rPr>
-          <w:rFonts w:hint="eastAsia"/>
-        </w:rPr>
       </w:pPr>
       <w:r>
         <w:rPr>
@@ -794,9 +781,6 @@
           <w:numId w:val="3"/>
         </w:numPr>
         <w:ind w:leftChars="0"/>
-        <w:rPr>
-          <w:rFonts w:hint="eastAsia"/>
-        </w:rPr>
       </w:pPr>
       <w:r>
         <w:rPr>
@@ -807,11 +791,6 @@
     </w:p>
     <w:p/>
     <w:p>
-      <w:pPr>
-        <w:rPr>
-          <w:rFonts w:hint="eastAsia"/>
-        </w:rPr>
-      </w:pPr>
       <w:r>
         <w:rPr>
           <w:rFonts w:hint="eastAsia"/>
@@ -852,14 +831,10 @@
       </w:r>
     </w:p>
     <w:p>
-      <w:pPr>
-        <w:rPr>
-          <w:rFonts w:hint="eastAsia"/>
-        </w:rPr>
-      </w:pPr>
-      <w:r>
-        <w:rPr>
-          <w:rFonts w:hint="eastAsia"/>
+      <w:r>
+        <w:rPr>
+          <w:rFonts w:hint="eastAsia"/>
+          <w:noProof/>
         </w:rPr>
         <w:drawing>
           <wp:inline distT="0" distB="0" distL="0" distR="0">
@@ -911,12 +886,22 @@
         </w:drawing>
       </w:r>
     </w:p>
-    <w:p>
-      <w:pPr>
-        <w:rPr>
-          <w:rFonts w:hint="eastAsia"/>
-        </w:rPr>
-      </w:pPr>
+    <w:p/>
+    <w:p>
+      <w:pPr>
+        <w:rPr>
+          <w:rFonts w:hint="eastAsia"/>
+        </w:rPr>
+      </w:pPr>
+      <w:r>
+        <w:rPr>
+          <w:rFonts w:hint="eastAsia"/>
+        </w:rPr>
+        <w:t xml:space="preserve">Git address : </w:t>
+      </w:r>
+      <w:r>
+        <w:t>https://github.com/HJSUNG/capstone_design</w:t>
+      </w:r>
       <w:bookmarkStart w:id="0" w:name="_GoBack"/>
       <w:bookmarkEnd w:id="0"/>
     </w:p>

</xml_diff>